<commit_message>
Coursework: add coursework report info to redme file
</commit_message>
<xml_diff>
--- a/coursework/PZ.docx
+++ b/coursework/PZ.docx
@@ -180,6 +180,7 @@
     </w:p>
     <w:p>
       <w:pPr>
+        <w:ind w:left="0" w:leftChars="0" w:firstLine="0" w:firstLineChars="0"/>
         <w:rPr>
           <w:b/>
           <w:color w:val="000000" w:themeColor="text1"/>
@@ -208,20 +209,6 @@
     </w:p>
     <w:p>
       <w:pPr>
-        <w:rPr>
-          <w:b/>
-          <w:color w:val="000000" w:themeColor="text1"/>
-          <w:szCs w:val="28"/>
-          <w14:textFill>
-            <w14:solidFill>
-              <w14:schemeClr w14:val="tx1"/>
-            </w14:solidFill>
-          </w14:textFill>
-        </w:rPr>
-      </w:pPr>
-    </w:p>
-    <w:p>
-      <w:pPr>
         <w:pStyle w:val="23"/>
         <w:spacing w:line="360" w:lineRule="auto"/>
         <w:ind w:firstLine="0"/>
@@ -353,7 +340,7 @@
           <w:color w:val="auto"/>
           <w:szCs w:val="28"/>
         </w:rPr>
-        <w:t>Реализация алгоритма генерирования команд отрисовывания объектов двумерной графики.</w:t>
+        <w:t>Реализация алгоритма генерирования команд отрисовывания объектов двумерной графики</w:t>
       </w:r>
       <w:r>
         <w:rPr>
@@ -1290,7 +1277,9 @@
             <w:pPr>
               <w:spacing w:line="360" w:lineRule="auto"/>
               <w:rPr>
+                <w:rFonts w:hint="default"/>
                 <w:szCs w:val="28"/>
+                <w:lang w:val="en-US"/>
               </w:rPr>
             </w:pPr>
             <w:r>
@@ -1311,7 +1300,15 @@
               <w:rPr>
                 <w:szCs w:val="28"/>
               </w:rPr>
-              <w:t>.12.2021</w:t>
+              <w:t>.12.202</w:t>
+            </w:r>
+            <w:r>
+              <w:rPr>
+                <w:rFonts w:hint="default"/>
+                <w:szCs w:val="28"/>
+                <w:lang w:val="en-US"/>
+              </w:rPr>
+              <w:t>2</w:t>
             </w:r>
           </w:p>
         </w:tc>
@@ -1351,7 +1348,9 @@
             <w:pPr>
               <w:spacing w:line="360" w:lineRule="auto"/>
               <w:rPr>
+                <w:rFonts w:hint="default"/>
                 <w:szCs w:val="28"/>
+                <w:lang w:val="en-US"/>
               </w:rPr>
             </w:pPr>
             <w:r>
@@ -1372,7 +1371,15 @@
               <w:rPr>
                 <w:szCs w:val="28"/>
               </w:rPr>
-              <w:t>.12.2021</w:t>
+              <w:t>.12.202</w:t>
+            </w:r>
+            <w:r>
+              <w:rPr>
+                <w:rFonts w:hint="default"/>
+                <w:szCs w:val="28"/>
+                <w:lang w:val="en-US"/>
+              </w:rPr>
+              <w:t>2</w:t>
             </w:r>
           </w:p>
         </w:tc>
@@ -1635,7 +1642,7 @@
         </w:p>
         <w:p>
           <w:pPr>
-            <w:pStyle w:val="18"/>
+            <w:pStyle w:val="21"/>
             <w:tabs>
               <w:tab w:val="right" w:leader="dot" w:pos="9026"/>
             </w:tabs>
@@ -1716,7 +1723,7 @@
         </w:p>
         <w:p>
           <w:pPr>
-            <w:pStyle w:val="18"/>
+            <w:pStyle w:val="21"/>
             <w:tabs>
               <w:tab w:val="right" w:leader="dot" w:pos="9026"/>
             </w:tabs>
@@ -1777,7 +1784,7 @@
         </w:p>
         <w:p>
           <w:pPr>
-            <w:pStyle w:val="18"/>
+            <w:pStyle w:val="21"/>
             <w:tabs>
               <w:tab w:val="right" w:leader="dot" w:pos="9026"/>
             </w:tabs>
@@ -1847,7 +1854,7 @@
         </w:p>
         <w:p>
           <w:pPr>
-            <w:pStyle w:val="18"/>
+            <w:pStyle w:val="21"/>
             <w:tabs>
               <w:tab w:val="right" w:leader="dot" w:pos="9026"/>
             </w:tabs>
@@ -1931,7 +1938,7 @@
         </w:p>
         <w:p>
           <w:pPr>
-            <w:pStyle w:val="18"/>
+            <w:pStyle w:val="21"/>
             <w:tabs>
               <w:tab w:val="right" w:leader="dot" w:pos="9026"/>
             </w:tabs>
@@ -1994,7 +2001,7 @@
         </w:p>
         <w:p>
           <w:pPr>
-            <w:pStyle w:val="18"/>
+            <w:pStyle w:val="21"/>
             <w:tabs>
               <w:tab w:val="right" w:leader="dot" w:pos="9026"/>
             </w:tabs>
@@ -2249,7 +2256,7 @@
     </w:p>
     <w:p>
       <w:pPr>
-        <w:pStyle w:val="21"/>
+        <w:pStyle w:val="17"/>
         <w:keepNext w:val="0"/>
         <w:keepLines w:val="0"/>
         <w:widowControl/>
@@ -3930,7 +3937,7 @@
     </w:p>
     <w:p>
       <w:pPr>
-        <w:pStyle w:val="13"/>
+        <w:pStyle w:val="8"/>
         <w:spacing w:line="240" w:lineRule="auto"/>
         <w:jc w:val="center"/>
         <w:rPr>
@@ -5360,6 +5367,12 @@
           <w:lang w:val="ru-RU"/>
         </w:rPr>
         <w:tab/>
+      </w:r>
+      <w:r>
+        <w:rPr>
+          <w:rFonts w:hint="default"/>
+          <w:lang w:val="ru-RU"/>
+        </w:rPr>
         <w:t xml:space="preserve">Метод </w:t>
       </w:r>
       <w:r>
@@ -5714,7 +5727,7 @@
     </w:p>
     <w:p>
       <w:pPr>
-        <w:pStyle w:val="13"/>
+        <w:pStyle w:val="8"/>
         <w:bidi w:val="0"/>
         <w:spacing w:line="240" w:lineRule="auto"/>
       </w:pPr>
@@ -25871,6 +25884,7 @@
     </w:p>
     <w:p>
       <w:pPr>
+        <w:jc w:val="center"/>
         <w:rPr>
           <w:rFonts w:hint="default"/>
           <w:lang w:val="ru-RU"/>
@@ -25883,7 +25897,7 @@
         </w:rPr>
         <w:drawing>
           <wp:inline distT="0" distB="0" distL="114300" distR="114300">
-            <wp:extent cx="3952240" cy="2964180"/>
+            <wp:extent cx="3235960" cy="2426970"/>
             <wp:effectExtent l="0" t="0" r="0" b="0"/>
             <wp:docPr id="3" name="Изображение 3" descr="test"/>
             <wp:cNvGraphicFramePr>
@@ -25913,7 +25927,7 @@
                   <pic:spPr>
                     <a:xfrm>
                       <a:off x="0" y="0"/>
-                      <a:ext cx="3952240" cy="2964180"/>
+                      <a:ext cx="3235960" cy="2426970"/>
                     </a:xfrm>
                     <a:prstGeom prst="rect">
                       <a:avLst/>
@@ -25928,7 +25942,7 @@
     </w:p>
     <w:p>
       <w:pPr>
-        <w:pStyle w:val="13"/>
+        <w:pStyle w:val="8"/>
       </w:pPr>
       <w:r>
         <w:t xml:space="preserve">Рис. </w:t>
@@ -25979,29 +25993,21 @@
       </w:r>
       <w:r>
         <w:rPr>
-          <w:rStyle w:val="7"/>
+          <w:rStyle w:val="12"/>
           <w:rFonts w:hint="default"/>
           <w:lang w:val="ru-RU"/>
         </w:rPr>
-        <w:t>Видео работы 3д-п</w:t>
+        <w:t>Видео работы 3д-принтера.</w:t>
+      </w:r>
+      <w:r>
+        <w:rPr>
+          <w:rFonts w:hint="default"/>
+          <w:lang w:val="ru-RU"/>
+        </w:rPr>
+        <w:fldChar w:fldCharType="end"/>
       </w:r>
       <w:bookmarkStart w:id="13" w:name="_GoBack"/>
       <w:bookmarkEnd w:id="13"/>
-      <w:r>
-        <w:rPr>
-          <w:rStyle w:val="7"/>
-          <w:rFonts w:hint="default"/>
-          <w:lang w:val="ru-RU"/>
-        </w:rPr>
-        <w:t>ринтера.</w:t>
-      </w:r>
-      <w:r>
-        <w:rPr>
-          <w:rFonts w:hint="default"/>
-          <w:lang w:val="ru-RU"/>
-        </w:rPr>
-        <w:fldChar w:fldCharType="end"/>
-      </w:r>
     </w:p>
     <w:p>
       <w:pPr>
@@ -26904,14 +26910,14 @@
       </w:r>
       <w:r>
         <w:rPr>
-          <w:rStyle w:val="10"/>
+          <w:rStyle w:val="18"/>
           <w:lang w:val="ru-RU"/>
         </w:rPr>
         <w:t>Ссылка</w:t>
       </w:r>
       <w:r>
         <w:rPr>
-          <w:rStyle w:val="10"/>
+          <w:rStyle w:val="18"/>
           <w:rFonts w:hint="default"/>
           <w:lang w:val="ru-RU"/>
         </w:rPr>
@@ -26919,7 +26925,7 @@
       </w:r>
       <w:r>
         <w:rPr>
-          <w:rStyle w:val="10"/>
+          <w:rStyle w:val="18"/>
           <w:rFonts w:hint="default"/>
           <w:lang w:val="en-US"/>
         </w:rPr>
@@ -26975,7 +26981,7 @@
 <w:ftr xmlns:wpc="http://schemas.microsoft.com/office/word/2010/wordprocessingCanvas" xmlns:mc="http://schemas.openxmlformats.org/markup-compatibility/2006" xmlns:o="urn:schemas-microsoft-com:office:office" xmlns:r="http://schemas.openxmlformats.org/officeDocument/2006/relationships" xmlns:m="http://schemas.openxmlformats.org/officeDocument/2006/math" xmlns:v="urn:schemas-microsoft-com:vml" xmlns:wp14="http://schemas.microsoft.com/office/word/2010/wordprocessingDrawing" xmlns:wp="http://schemas.openxmlformats.org/drawingml/2006/wordprocessingDrawing" xmlns:w10="urn:schemas-microsoft-com:office:word" xmlns:w="http://schemas.openxmlformats.org/wordprocessingml/2006/main" xmlns:w14="http://schemas.microsoft.com/office/word/2010/wordml" xmlns:w15="http://schemas.microsoft.com/office/word/2012/wordml" xmlns:wpg="http://schemas.microsoft.com/office/word/2010/wordprocessingGroup" xmlns:wpi="http://schemas.microsoft.com/office/word/2010/wordprocessingInk" xmlns:wne="http://schemas.microsoft.com/office/word/2006/wordml" xmlns:wps="http://schemas.microsoft.com/office/word/2010/wordprocessingShape" xmlns:wpsCustomData="http://www.wps.cn/officeDocument/2013/wpsCustomData" mc:Ignorable="w14 w15 wp14">
   <w:p>
     <w:pPr>
-      <w:pStyle w:val="20"/>
+      <w:pStyle w:val="13"/>
       <w:tabs>
         <w:tab w:val="left" w:pos="5184"/>
       </w:tabs>
@@ -27014,7 +27020,7 @@
   </w:p>
   <w:p>
     <w:pPr>
-      <w:pStyle w:val="20"/>
+      <w:pStyle w:val="13"/>
     </w:pPr>
   </w:p>
 </w:ftr>
@@ -27024,13 +27030,13 @@
 <w:ftr xmlns:wpc="http://schemas.microsoft.com/office/word/2010/wordprocessingCanvas" xmlns:mc="http://schemas.openxmlformats.org/markup-compatibility/2006" xmlns:o="urn:schemas-microsoft-com:office:office" xmlns:r="http://schemas.openxmlformats.org/officeDocument/2006/relationships" xmlns:m="http://schemas.openxmlformats.org/officeDocument/2006/math" xmlns:v="urn:schemas-microsoft-com:vml" xmlns:wp14="http://schemas.microsoft.com/office/word/2010/wordprocessingDrawing" xmlns:wp="http://schemas.openxmlformats.org/drawingml/2006/wordprocessingDrawing" xmlns:w10="urn:schemas-microsoft-com:office:word" xmlns:w="http://schemas.openxmlformats.org/wordprocessingml/2006/main" xmlns:w14="http://schemas.microsoft.com/office/word/2010/wordml" xmlns:w15="http://schemas.microsoft.com/office/word/2012/wordml" xmlns:wpg="http://schemas.microsoft.com/office/word/2010/wordprocessingGroup" xmlns:wpi="http://schemas.microsoft.com/office/word/2010/wordprocessingInk" xmlns:wne="http://schemas.microsoft.com/office/word/2006/wordml" xmlns:wps="http://schemas.microsoft.com/office/word/2010/wordprocessingShape" xmlns:wpsCustomData="http://www.wps.cn/officeDocument/2013/wpsCustomData" mc:Ignorable="w14 w15 wp14">
   <w:p>
     <w:pPr>
-      <w:pStyle w:val="20"/>
+      <w:pStyle w:val="13"/>
       <w:jc w:val="center"/>
     </w:pPr>
   </w:p>
   <w:p>
     <w:pPr>
-      <w:pStyle w:val="20"/>
+      <w:pStyle w:val="13"/>
     </w:pPr>
   </w:p>
 </w:ftr>
@@ -27132,7 +27138,7 @@
     <w:lsdException w:qFormat="1" w:uiPriority="99" w:name="footnote text"/>
     <w:lsdException w:qFormat="1" w:uiPriority="99" w:name="annotation text"/>
     <w:lsdException w:qFormat="1" w:uiPriority="99" w:semiHidden="0" w:name="header"/>
-    <w:lsdException w:uiPriority="99" w:semiHidden="0" w:name="footer"/>
+    <w:lsdException w:qFormat="1" w:uiPriority="99" w:semiHidden="0" w:name="footer"/>
     <w:lsdException w:uiPriority="99" w:name="index heading"/>
     <w:lsdException w:qFormat="1" w:uiPriority="35" w:semiHidden="0" w:name="caption"/>
     <w:lsdException w:uiPriority="99" w:name="table of figures"/>
@@ -27250,7 +27256,105 @@
     <w:lsdException w:qFormat="1" w:uiPriority="99" w:name="Balloon Text"/>
     <w:lsdException w:qFormat="1" w:unhideWhenUsed="0" w:uiPriority="59" w:semiHidden="0" w:name="Table Grid"/>
     <w:lsdException w:uiPriority="99" w:name="Table Theme"/>
+    <w:lsdException w:unhideWhenUsed="0" w:uiPriority="60" w:semiHidden="0" w:name="Light Shading"/>
+    <w:lsdException w:unhideWhenUsed="0" w:uiPriority="61" w:semiHidden="0" w:name="Light List"/>
+    <w:lsdException w:unhideWhenUsed="0" w:uiPriority="62" w:semiHidden="0" w:name="Light Grid"/>
+    <w:lsdException w:unhideWhenUsed="0" w:uiPriority="63" w:semiHidden="0" w:name="Medium Shading 1"/>
+    <w:lsdException w:unhideWhenUsed="0" w:uiPriority="64" w:semiHidden="0" w:name="Medium Shading 2"/>
+    <w:lsdException w:unhideWhenUsed="0" w:uiPriority="65" w:semiHidden="0" w:name="Medium List 1"/>
+    <w:lsdException w:unhideWhenUsed="0" w:uiPriority="66" w:semiHidden="0" w:name="Medium List 2"/>
+    <w:lsdException w:unhideWhenUsed="0" w:uiPriority="67" w:semiHidden="0" w:name="Medium Grid 1"/>
+    <w:lsdException w:unhideWhenUsed="0" w:uiPriority="68" w:semiHidden="0" w:name="Medium Grid 2"/>
+    <w:lsdException w:unhideWhenUsed="0" w:uiPriority="69" w:semiHidden="0" w:name="Medium Grid 3"/>
+    <w:lsdException w:unhideWhenUsed="0" w:uiPriority="70" w:semiHidden="0" w:name="Dark List"/>
+    <w:lsdException w:unhideWhenUsed="0" w:uiPriority="71" w:semiHidden="0" w:name="Colorful Shading"/>
+    <w:lsdException w:unhideWhenUsed="0" w:uiPriority="72" w:semiHidden="0" w:name="Colorful List"/>
+    <w:lsdException w:unhideWhenUsed="0" w:uiPriority="73" w:semiHidden="0" w:name="Colorful Grid"/>
+    <w:lsdException w:unhideWhenUsed="0" w:uiPriority="60" w:semiHidden="0" w:name="Light Shading Accent 1"/>
+    <w:lsdException w:unhideWhenUsed="0" w:uiPriority="61" w:semiHidden="0" w:name="Light List Accent 1"/>
+    <w:lsdException w:unhideWhenUsed="0" w:uiPriority="62" w:semiHidden="0" w:name="Light Grid Accent 1"/>
+    <w:lsdException w:unhideWhenUsed="0" w:uiPriority="63" w:semiHidden="0" w:name="Medium Shading 1 Accent 1"/>
+    <w:lsdException w:unhideWhenUsed="0" w:uiPriority="64" w:semiHidden="0" w:name="Medium Shading 2 Accent 1"/>
+    <w:lsdException w:unhideWhenUsed="0" w:uiPriority="65" w:semiHidden="0" w:name="Medium List 1 Accent 1"/>
     <w:lsdException w:qFormat="1" w:unhideWhenUsed="0" w:uiPriority="34" w:semiHidden="0" w:name="List Paragraph"/>
+    <w:lsdException w:unhideWhenUsed="0" w:uiPriority="66" w:semiHidden="0" w:name="Medium List 2 Accent 1"/>
+    <w:lsdException w:unhideWhenUsed="0" w:uiPriority="67" w:semiHidden="0" w:name="Medium Grid 1 Accent 1"/>
+    <w:lsdException w:unhideWhenUsed="0" w:uiPriority="68" w:semiHidden="0" w:name="Medium Grid 2 Accent 1"/>
+    <w:lsdException w:unhideWhenUsed="0" w:uiPriority="69" w:semiHidden="0" w:name="Medium Grid 3 Accent 1"/>
+    <w:lsdException w:unhideWhenUsed="0" w:uiPriority="70" w:semiHidden="0" w:name="Dark List Accent 1"/>
+    <w:lsdException w:unhideWhenUsed="0" w:uiPriority="71" w:semiHidden="0" w:name="Colorful Shading Accent 1"/>
+    <w:lsdException w:unhideWhenUsed="0" w:uiPriority="72" w:semiHidden="0" w:name="Colorful List Accent 1"/>
+    <w:lsdException w:unhideWhenUsed="0" w:uiPriority="73" w:semiHidden="0" w:name="Colorful Grid Accent 1"/>
+    <w:lsdException w:unhideWhenUsed="0" w:uiPriority="60" w:semiHidden="0" w:name="Light Shading Accent 2"/>
+    <w:lsdException w:unhideWhenUsed="0" w:uiPriority="61" w:semiHidden="0" w:name="Light List Accent 2"/>
+    <w:lsdException w:unhideWhenUsed="0" w:uiPriority="62" w:semiHidden="0" w:name="Light Grid Accent 2"/>
+    <w:lsdException w:unhideWhenUsed="0" w:uiPriority="63" w:semiHidden="0" w:name="Medium Shading 1 Accent 2"/>
+    <w:lsdException w:unhideWhenUsed="0" w:uiPriority="64" w:semiHidden="0" w:name="Medium Shading 2 Accent 2"/>
+    <w:lsdException w:unhideWhenUsed="0" w:uiPriority="65" w:semiHidden="0" w:name="Medium List 1 Accent 2"/>
+    <w:lsdException w:unhideWhenUsed="0" w:uiPriority="66" w:semiHidden="0" w:name="Medium List 2 Accent 2"/>
+    <w:lsdException w:unhideWhenUsed="0" w:uiPriority="67" w:semiHidden="0" w:name="Medium Grid 1 Accent 2"/>
+    <w:lsdException w:unhideWhenUsed="0" w:uiPriority="68" w:semiHidden="0" w:name="Medium Grid 2 Accent 2"/>
+    <w:lsdException w:unhideWhenUsed="0" w:uiPriority="69" w:semiHidden="0" w:name="Medium Grid 3 Accent 2"/>
+    <w:lsdException w:unhideWhenUsed="0" w:uiPriority="70" w:semiHidden="0" w:name="Dark List Accent 2"/>
+    <w:lsdException w:unhideWhenUsed="0" w:uiPriority="71" w:semiHidden="0" w:name="Colorful Shading Accent 2"/>
+    <w:lsdException w:unhideWhenUsed="0" w:uiPriority="72" w:semiHidden="0" w:name="Colorful List Accent 2"/>
+    <w:lsdException w:unhideWhenUsed="0" w:uiPriority="73" w:semiHidden="0" w:name="Colorful Grid Accent 2"/>
+    <w:lsdException w:unhideWhenUsed="0" w:uiPriority="60" w:semiHidden="0" w:name="Light Shading Accent 3"/>
+    <w:lsdException w:unhideWhenUsed="0" w:uiPriority="61" w:semiHidden="0" w:name="Light List Accent 3"/>
+    <w:lsdException w:unhideWhenUsed="0" w:uiPriority="62" w:semiHidden="0" w:name="Light Grid Accent 3"/>
+    <w:lsdException w:unhideWhenUsed="0" w:uiPriority="63" w:semiHidden="0" w:name="Medium Shading 1 Accent 3"/>
+    <w:lsdException w:unhideWhenUsed="0" w:uiPriority="64" w:semiHidden="0" w:name="Medium Shading 2 Accent 3"/>
+    <w:lsdException w:unhideWhenUsed="0" w:uiPriority="65" w:semiHidden="0" w:name="Medium List 1 Accent 3"/>
+    <w:lsdException w:unhideWhenUsed="0" w:uiPriority="66" w:semiHidden="0" w:name="Medium List 2 Accent 3"/>
+    <w:lsdException w:unhideWhenUsed="0" w:uiPriority="67" w:semiHidden="0" w:name="Medium Grid 1 Accent 3"/>
+    <w:lsdException w:unhideWhenUsed="0" w:uiPriority="68" w:semiHidden="0" w:name="Medium Grid 2 Accent 3"/>
+    <w:lsdException w:unhideWhenUsed="0" w:uiPriority="69" w:semiHidden="0" w:name="Medium Grid 3 Accent 3"/>
+    <w:lsdException w:unhideWhenUsed="0" w:uiPriority="70" w:semiHidden="0" w:name="Dark List Accent 3"/>
+    <w:lsdException w:unhideWhenUsed="0" w:uiPriority="71" w:semiHidden="0" w:name="Colorful Shading Accent 3"/>
+    <w:lsdException w:unhideWhenUsed="0" w:uiPriority="72" w:semiHidden="0" w:name="Colorful List Accent 3"/>
+    <w:lsdException w:unhideWhenUsed="0" w:uiPriority="73" w:semiHidden="0" w:name="Colorful Grid Accent 3"/>
+    <w:lsdException w:unhideWhenUsed="0" w:uiPriority="60" w:semiHidden="0" w:name="Light Shading Accent 4"/>
+    <w:lsdException w:unhideWhenUsed="0" w:uiPriority="61" w:semiHidden="0" w:name="Light List Accent 4"/>
+    <w:lsdException w:unhideWhenUsed="0" w:uiPriority="62" w:semiHidden="0" w:name="Light Grid Accent 4"/>
+    <w:lsdException w:unhideWhenUsed="0" w:uiPriority="63" w:semiHidden="0" w:name="Medium Shading 1 Accent 4"/>
+    <w:lsdException w:unhideWhenUsed="0" w:uiPriority="64" w:semiHidden="0" w:name="Medium Shading 2 Accent 4"/>
+    <w:lsdException w:unhideWhenUsed="0" w:uiPriority="65" w:semiHidden="0" w:name="Medium List 1 Accent 4"/>
+    <w:lsdException w:unhideWhenUsed="0" w:uiPriority="66" w:semiHidden="0" w:name="Medium List 2 Accent 4"/>
+    <w:lsdException w:unhideWhenUsed="0" w:uiPriority="67" w:semiHidden="0" w:name="Medium Grid 1 Accent 4"/>
+    <w:lsdException w:unhideWhenUsed="0" w:uiPriority="68" w:semiHidden="0" w:name="Medium Grid 2 Accent 4"/>
+    <w:lsdException w:unhideWhenUsed="0" w:uiPriority="69" w:semiHidden="0" w:name="Medium Grid 3 Accent 4"/>
+    <w:lsdException w:unhideWhenUsed="0" w:uiPriority="70" w:semiHidden="0" w:name="Dark List Accent 4"/>
+    <w:lsdException w:unhideWhenUsed="0" w:uiPriority="71" w:semiHidden="0" w:name="Colorful Shading Accent 4"/>
+    <w:lsdException w:unhideWhenUsed="0" w:uiPriority="72" w:semiHidden="0" w:name="Colorful List Accent 4"/>
+    <w:lsdException w:unhideWhenUsed="0" w:uiPriority="73" w:semiHidden="0" w:name="Colorful Grid Accent 4"/>
+    <w:lsdException w:unhideWhenUsed="0" w:uiPriority="60" w:semiHidden="0" w:name="Light Shading Accent 5"/>
+    <w:lsdException w:unhideWhenUsed="0" w:uiPriority="61" w:semiHidden="0" w:name="Light List Accent 5"/>
+    <w:lsdException w:unhideWhenUsed="0" w:uiPriority="62" w:semiHidden="0" w:name="Light Grid Accent 5"/>
+    <w:lsdException w:unhideWhenUsed="0" w:uiPriority="63" w:semiHidden="0" w:name="Medium Shading 1 Accent 5"/>
+    <w:lsdException w:unhideWhenUsed="0" w:uiPriority="64" w:semiHidden="0" w:name="Medium Shading 2 Accent 5"/>
+    <w:lsdException w:unhideWhenUsed="0" w:uiPriority="65" w:semiHidden="0" w:name="Medium List 1 Accent 5"/>
+    <w:lsdException w:unhideWhenUsed="0" w:uiPriority="66" w:semiHidden="0" w:name="Medium List 2 Accent 5"/>
+    <w:lsdException w:unhideWhenUsed="0" w:uiPriority="67" w:semiHidden="0" w:name="Medium Grid 1 Accent 5"/>
+    <w:lsdException w:unhideWhenUsed="0" w:uiPriority="68" w:semiHidden="0" w:name="Medium Grid 2 Accent 5"/>
+    <w:lsdException w:unhideWhenUsed="0" w:uiPriority="69" w:semiHidden="0" w:name="Medium Grid 3 Accent 5"/>
+    <w:lsdException w:unhideWhenUsed="0" w:uiPriority="70" w:semiHidden="0" w:name="Dark List Accent 5"/>
+    <w:lsdException w:unhideWhenUsed="0" w:uiPriority="71" w:semiHidden="0" w:name="Colorful Shading Accent 5"/>
+    <w:lsdException w:unhideWhenUsed="0" w:uiPriority="72" w:semiHidden="0" w:name="Colorful List Accent 5"/>
+    <w:lsdException w:unhideWhenUsed="0" w:uiPriority="73" w:semiHidden="0" w:name="Colorful Grid Accent 5"/>
+    <w:lsdException w:unhideWhenUsed="0" w:uiPriority="60" w:semiHidden="0" w:name="Light Shading Accent 6"/>
+    <w:lsdException w:unhideWhenUsed="0" w:uiPriority="61" w:semiHidden="0" w:name="Light List Accent 6"/>
+    <w:lsdException w:unhideWhenUsed="0" w:uiPriority="62" w:semiHidden="0" w:name="Light Grid Accent 6"/>
+    <w:lsdException w:unhideWhenUsed="0" w:uiPriority="63" w:semiHidden="0" w:name="Medium Shading 1 Accent 6"/>
+    <w:lsdException w:unhideWhenUsed="0" w:uiPriority="64" w:semiHidden="0" w:name="Medium Shading 2 Accent 6"/>
+    <w:lsdException w:unhideWhenUsed="0" w:uiPriority="65" w:semiHidden="0" w:name="Medium List 1 Accent 6"/>
+    <w:lsdException w:unhideWhenUsed="0" w:uiPriority="66" w:semiHidden="0" w:name="Medium List 2 Accent 6"/>
+    <w:lsdException w:unhideWhenUsed="0" w:uiPriority="67" w:semiHidden="0" w:name="Medium Grid 1 Accent 6"/>
+    <w:lsdException w:unhideWhenUsed="0" w:uiPriority="68" w:semiHidden="0" w:name="Medium Grid 2 Accent 6"/>
+    <w:lsdException w:unhideWhenUsed="0" w:uiPriority="69" w:semiHidden="0" w:name="Medium Grid 3 Accent 6"/>
+    <w:lsdException w:unhideWhenUsed="0" w:uiPriority="70" w:semiHidden="0" w:name="Dark List Accent 6"/>
+    <w:lsdException w:unhideWhenUsed="0" w:uiPriority="71" w:semiHidden="0" w:name="Colorful Shading Accent 6"/>
+    <w:lsdException w:unhideWhenUsed="0" w:uiPriority="72" w:semiHidden="0" w:name="Colorful List Accent 6"/>
+    <w:lsdException w:unhideWhenUsed="0" w:uiPriority="73" w:semiHidden="0" w:name="Colorful Grid Accent 6"/>
   </w:latentStyles>
   <w:style w:type="paragraph" w:default="1" w:styleId="1">
     <w:name w:val="Normal"/>
@@ -27368,65 +27472,7 @@
       </w:tblCellMar>
     </w:tblPr>
   </w:style>
-  <w:style w:type="character" w:styleId="7">
-    <w:name w:val="FollowedHyperlink"/>
-    <w:basedOn w:val="5"/>
-    <w:semiHidden/>
-    <w:unhideWhenUsed/>
-    <w:uiPriority w:val="99"/>
-    <w:rPr>
-      <w:color w:val="800080"/>
-      <w:u w:val="single"/>
-    </w:rPr>
-  </w:style>
-  <w:style w:type="character" w:styleId="8">
-    <w:name w:val="footnote reference"/>
-    <w:basedOn w:val="5"/>
-    <w:semiHidden/>
-    <w:unhideWhenUsed/>
-    <w:qFormat/>
-    <w:uiPriority w:val="99"/>
-    <w:rPr>
-      <w:vertAlign w:val="superscript"/>
-    </w:rPr>
-  </w:style>
-  <w:style w:type="character" w:styleId="9">
-    <w:name w:val="annotation reference"/>
-    <w:basedOn w:val="5"/>
-    <w:semiHidden/>
-    <w:unhideWhenUsed/>
-    <w:qFormat/>
-    <w:uiPriority w:val="99"/>
-    <w:rPr>
-      <w:sz w:val="16"/>
-      <w:szCs w:val="16"/>
-    </w:rPr>
-  </w:style>
-  <w:style w:type="character" w:styleId="10">
-    <w:name w:val="Hyperlink"/>
-    <w:basedOn w:val="5"/>
-    <w:unhideWhenUsed/>
-    <w:qFormat/>
-    <w:uiPriority w:val="99"/>
-    <w:rPr>
-      <w:color w:val="0000FF" w:themeColor="hyperlink"/>
-      <w:u w:val="single"/>
-      <w14:textFill>
-        <w14:solidFill>
-          <w14:schemeClr w14:val="hlink"/>
-        </w14:solidFill>
-      </w14:textFill>
-    </w:rPr>
-  </w:style>
-  <w:style w:type="character" w:styleId="11">
-    <w:name w:val="line number"/>
-    <w:basedOn w:val="5"/>
-    <w:semiHidden/>
-    <w:unhideWhenUsed/>
-    <w:qFormat/>
-    <w:uiPriority w:val="99"/>
-  </w:style>
-  <w:style w:type="paragraph" w:styleId="12">
+  <w:style w:type="paragraph" w:styleId="7">
     <w:name w:val="Balloon Text"/>
     <w:basedOn w:val="1"/>
     <w:link w:val="28"/>
@@ -27440,7 +27486,7 @@
       <w:szCs w:val="16"/>
     </w:rPr>
   </w:style>
-  <w:style w:type="paragraph" w:styleId="13">
+  <w:style w:type="paragraph" w:styleId="8">
     <w:name w:val="caption"/>
     <w:basedOn w:val="1"/>
     <w:next w:val="1"/>
@@ -27463,7 +27509,19 @@
       </w14:textFill>
     </w:rPr>
   </w:style>
-  <w:style w:type="paragraph" w:styleId="14">
+  <w:style w:type="character" w:styleId="9">
+    <w:name w:val="annotation reference"/>
+    <w:basedOn w:val="5"/>
+    <w:semiHidden/>
+    <w:unhideWhenUsed/>
+    <w:qFormat/>
+    <w:uiPriority w:val="99"/>
+    <w:rPr>
+      <w:sz w:val="16"/>
+      <w:szCs w:val="16"/>
+    </w:rPr>
+  </w:style>
+  <w:style w:type="paragraph" w:styleId="10">
     <w:name w:val="annotation text"/>
     <w:basedOn w:val="1"/>
     <w:link w:val="35"/>
@@ -27476,10 +27534,10 @@
       <w:szCs w:val="20"/>
     </w:rPr>
   </w:style>
-  <w:style w:type="paragraph" w:styleId="15">
+  <w:style w:type="paragraph" w:styleId="11">
     <w:name w:val="annotation subject"/>
-    <w:basedOn w:val="14"/>
-    <w:next w:val="14"/>
+    <w:basedOn w:val="10"/>
+    <w:next w:val="10"/>
     <w:link w:val="36"/>
     <w:semiHidden/>
     <w:unhideWhenUsed/>
@@ -27490,7 +27548,43 @@
       <w:bCs/>
     </w:rPr>
   </w:style>
-  <w:style w:type="paragraph" w:styleId="16">
+  <w:style w:type="character" w:styleId="12">
+    <w:name w:val="FollowedHyperlink"/>
+    <w:basedOn w:val="5"/>
+    <w:semiHidden/>
+    <w:unhideWhenUsed/>
+    <w:uiPriority w:val="99"/>
+    <w:rPr>
+      <w:color w:val="800080"/>
+      <w:u w:val="single"/>
+    </w:rPr>
+  </w:style>
+  <w:style w:type="paragraph" w:styleId="13">
+    <w:name w:val="footer"/>
+    <w:basedOn w:val="1"/>
+    <w:link w:val="32"/>
+    <w:unhideWhenUsed/>
+    <w:qFormat/>
+    <w:uiPriority w:val="99"/>
+    <w:pPr>
+      <w:tabs>
+        <w:tab w:val="center" w:pos="4513"/>
+        <w:tab w:val="right" w:pos="9026"/>
+      </w:tabs>
+    </w:pPr>
+  </w:style>
+  <w:style w:type="character" w:styleId="14">
+    <w:name w:val="footnote reference"/>
+    <w:basedOn w:val="5"/>
+    <w:semiHidden/>
+    <w:unhideWhenUsed/>
+    <w:qFormat/>
+    <w:uiPriority w:val="99"/>
+    <w:rPr>
+      <w:vertAlign w:val="superscript"/>
+    </w:rPr>
+  </w:style>
+  <w:style w:type="paragraph" w:styleId="15">
     <w:name w:val="footnote text"/>
     <w:basedOn w:val="1"/>
     <w:link w:val="33"/>
@@ -27503,7 +27597,7 @@
       <w:szCs w:val="20"/>
     </w:rPr>
   </w:style>
-  <w:style w:type="paragraph" w:styleId="17">
+  <w:style w:type="paragraph" w:styleId="16">
     <w:name w:val="header"/>
     <w:basedOn w:val="1"/>
     <w:link w:val="31"/>
@@ -27517,43 +27611,7 @@
       </w:tabs>
     </w:pPr>
   </w:style>
-  <w:style w:type="paragraph" w:styleId="18">
-    <w:name w:val="toc 1"/>
-    <w:basedOn w:val="1"/>
-    <w:next w:val="1"/>
-    <w:unhideWhenUsed/>
-    <w:qFormat/>
-    <w:uiPriority w:val="39"/>
-    <w:pPr>
-      <w:spacing w:after="100"/>
-    </w:pPr>
-  </w:style>
-  <w:style w:type="paragraph" w:styleId="19">
-    <w:name w:val="toc 2"/>
-    <w:basedOn w:val="1"/>
-    <w:next w:val="1"/>
-    <w:unhideWhenUsed/>
-    <w:qFormat/>
-    <w:uiPriority w:val="39"/>
-    <w:pPr>
-      <w:spacing w:after="100"/>
-      <w:ind w:left="240"/>
-    </w:pPr>
-  </w:style>
-  <w:style w:type="paragraph" w:styleId="20">
-    <w:name w:val="footer"/>
-    <w:basedOn w:val="1"/>
-    <w:link w:val="32"/>
-    <w:unhideWhenUsed/>
-    <w:uiPriority w:val="99"/>
-    <w:pPr>
-      <w:tabs>
-        <w:tab w:val="center" w:pos="4513"/>
-        <w:tab w:val="right" w:pos="9026"/>
-      </w:tabs>
-    </w:pPr>
-  </w:style>
-  <w:style w:type="paragraph" w:styleId="21">
+  <w:style w:type="paragraph" w:styleId="17">
     <w:name w:val="HTML Preformatted"/>
     <w:semiHidden/>
     <w:unhideWhenUsed/>
@@ -27588,7 +27646,31 @@
       <w:lang w:val="en-US" w:eastAsia="zh-CN" w:bidi="ar"/>
     </w:rPr>
   </w:style>
-  <w:style w:type="table" w:styleId="22">
+  <w:style w:type="character" w:styleId="18">
+    <w:name w:val="Hyperlink"/>
+    <w:basedOn w:val="5"/>
+    <w:unhideWhenUsed/>
+    <w:qFormat/>
+    <w:uiPriority w:val="99"/>
+    <w:rPr>
+      <w:color w:val="0000FF" w:themeColor="hyperlink"/>
+      <w:u w:val="single"/>
+      <w14:textFill>
+        <w14:solidFill>
+          <w14:schemeClr w14:val="hlink"/>
+        </w14:solidFill>
+      </w14:textFill>
+    </w:rPr>
+  </w:style>
+  <w:style w:type="character" w:styleId="19">
+    <w:name w:val="line number"/>
+    <w:basedOn w:val="5"/>
+    <w:semiHidden/>
+    <w:unhideWhenUsed/>
+    <w:qFormat/>
+    <w:uiPriority w:val="99"/>
+  </w:style>
+  <w:style w:type="table" w:styleId="20">
     <w:name w:val="Table Grid"/>
     <w:basedOn w:val="6"/>
     <w:qFormat/>
@@ -27613,6 +27695,29 @@
         <w:right w:w="108" w:type="dxa"/>
       </w:tblCellMar>
     </w:tblPr>
+  </w:style>
+  <w:style w:type="paragraph" w:styleId="21">
+    <w:name w:val="toc 1"/>
+    <w:basedOn w:val="1"/>
+    <w:next w:val="1"/>
+    <w:unhideWhenUsed/>
+    <w:qFormat/>
+    <w:uiPriority w:val="39"/>
+    <w:pPr>
+      <w:spacing w:after="100"/>
+    </w:pPr>
+  </w:style>
+  <w:style w:type="paragraph" w:styleId="22">
+    <w:name w:val="toc 2"/>
+    <w:basedOn w:val="1"/>
+    <w:next w:val="1"/>
+    <w:unhideWhenUsed/>
+    <w:qFormat/>
+    <w:uiPriority w:val="39"/>
+    <w:pPr>
+      <w:spacing w:after="100"/>
+      <w:ind w:left="240"/>
+    </w:pPr>
   </w:style>
   <w:style w:type="paragraph" w:customStyle="1" w:styleId="23">
     <w:name w:val="Times14_РИО2"/>
@@ -27690,7 +27795,7 @@
   <w:style w:type="character" w:customStyle="1" w:styleId="28">
     <w:name w:val="Текст выноски Знак"/>
     <w:basedOn w:val="5"/>
-    <w:link w:val="12"/>
+    <w:link w:val="7"/>
     <w:semiHidden/>
     <w:qFormat/>
     <w:uiPriority w:val="99"/>
@@ -27736,7 +27841,7 @@
   <w:style w:type="character" w:customStyle="1" w:styleId="31">
     <w:name w:val="Верхний колонтитул Знак"/>
     <w:basedOn w:val="5"/>
-    <w:link w:val="17"/>
+    <w:link w:val="16"/>
     <w:qFormat/>
     <w:uiPriority w:val="99"/>
     <w:rPr>
@@ -27749,7 +27854,7 @@
   <w:style w:type="character" w:customStyle="1" w:styleId="32">
     <w:name w:val="Нижний колонтитул Знак"/>
     <w:basedOn w:val="5"/>
-    <w:link w:val="20"/>
+    <w:link w:val="13"/>
     <w:qFormat/>
     <w:uiPriority w:val="99"/>
     <w:rPr>
@@ -27762,7 +27867,7 @@
   <w:style w:type="character" w:customStyle="1" w:styleId="33">
     <w:name w:val="Текст сноски Знак"/>
     <w:basedOn w:val="5"/>
-    <w:link w:val="16"/>
+    <w:link w:val="15"/>
     <w:semiHidden/>
     <w:qFormat/>
     <w:uiPriority w:val="99"/>
@@ -27784,7 +27889,7 @@
   <w:style w:type="character" w:customStyle="1" w:styleId="35">
     <w:name w:val="Текст примечания Знак"/>
     <w:basedOn w:val="5"/>
-    <w:link w:val="14"/>
+    <w:link w:val="10"/>
     <w:semiHidden/>
     <w:qFormat/>
     <w:uiPriority w:val="99"/>
@@ -27798,7 +27903,7 @@
   <w:style w:type="character" w:customStyle="1" w:styleId="36">
     <w:name w:val="Тема примечания Знак"/>
     <w:basedOn w:val="35"/>
-    <w:link w:val="15"/>
+    <w:link w:val="11"/>
     <w:semiHidden/>
     <w:qFormat/>
     <w:uiPriority w:val="99"/>

</xml_diff>